<commit_message>
condensing files for use in eclipse
</commit_message>
<xml_diff>
--- a/Class Project Template.docx
+++ b/Class Project Template.docx
@@ -31,29 +31,11 @@
         <w:jc w:val="center"/>
       </w:pPr>
       <w:r>
-        <w:t xml:space="preserve">Authors: Dane Bramble, Josh </w:t>
-      </w:r>
-      <w:proofErr w:type="spellStart"/>
-      <w:r>
-        <w:t>Gorodinsky</w:t>
-      </w:r>
-      <w:proofErr w:type="spellEnd"/>
-      <w:r>
-        <w:t xml:space="preserve">, </w:t>
-      </w:r>
-      <w:proofErr w:type="spellStart"/>
-      <w:r>
-        <w:t>Patrik</w:t>
-      </w:r>
-      <w:proofErr w:type="spellEnd"/>
-      <w:r>
-        <w:t xml:space="preserve"> </w:t>
-      </w:r>
-      <w:proofErr w:type="spellStart"/>
-      <w:r>
-        <w:t>Kozak</w:t>
-      </w:r>
-      <w:proofErr w:type="spellEnd"/>
+        <w:t>Authors: Dane Bramble, Josh Gorodinsky, Patrik</w:t>
+      </w:r>
+      <w:r>
+        <w:t xml:space="preserve"> Kozak</w:t>
+      </w:r>
       <w:r>
         <w:t>, Ben Townsend</w:t>
       </w:r>
@@ -84,6 +66,9 @@
       <w:r>
         <w:lastRenderedPageBreak/>
         <w:t>Table of Contents</w:t>
+      </w:r>
+      <w:r>
+        <w:t xml:space="preserve"> NOT ACCURATE</w:t>
       </w:r>
     </w:p>
     <w:p>
@@ -2255,6 +2240,11 @@
         <w:t>[Plan for project management and status tracking / meetings detailed here]</w:t>
       </w:r>
     </w:p>
+    <w:p>
+      <w:r>
+        <w:t>We have planned to meet every Tuesday night at the GVSU Library to work on the project, as well as to go over any issues we might find. Our group has used GitHub to track and to merge our code into one project.</w:t>
+      </w:r>
+    </w:p>
     <w:p/>
     <w:p>
       <w:pPr>
@@ -2336,19 +2326,9 @@
           <w:numId w:val="4"/>
         </w:numPr>
       </w:pPr>
-      <w:proofErr w:type="spellStart"/>
-      <w:r>
-        <w:t>Patrik</w:t>
-      </w:r>
-      <w:proofErr w:type="spellEnd"/>
-      <w:r>
-        <w:t xml:space="preserve"> </w:t>
-      </w:r>
-      <w:proofErr w:type="spellStart"/>
-      <w:r>
-        <w:t>Kozak</w:t>
-      </w:r>
-      <w:proofErr w:type="spellEnd"/>
+      <w:r>
+        <w:t>Patrik Kozak</w:t>
+      </w:r>
     </w:p>
     <w:p>
       <w:pPr>
@@ -2371,13 +2351,8 @@
         </w:numPr>
       </w:pPr>
       <w:r>
-        <w:t xml:space="preserve">Josh </w:t>
-      </w:r>
-      <w:proofErr w:type="spellStart"/>
-      <w:r>
-        <w:t>Gorodinsky</w:t>
-      </w:r>
-      <w:proofErr w:type="spellEnd"/>
+        <w:t>Josh Gorodinsky</w:t>
+      </w:r>
     </w:p>
     <w:p>
       <w:pPr>
@@ -2388,6 +2363,7 @@
         </w:numPr>
       </w:pPr>
       <w:r>
+        <w:lastRenderedPageBreak/>
         <w:t>GUI</w:t>
       </w:r>
     </w:p>
@@ -8898,23 +8874,7 @@
     <w:p/>
     <w:p>
       <w:r>
-        <w:t xml:space="preserve">[Description of methods used (e.g., </w:t>
-      </w:r>
-      <w:proofErr w:type="spellStart"/>
-      <w:r>
-        <w:t>Checkstyle</w:t>
-      </w:r>
-      <w:proofErr w:type="spellEnd"/>
-      <w:r>
-        <w:t xml:space="preserve">, </w:t>
-      </w:r>
-      <w:proofErr w:type="spellStart"/>
-      <w:r>
-        <w:t>FindBugs</w:t>
-      </w:r>
-      <w:proofErr w:type="spellEnd"/>
-      <w:r>
-        <w:t>, Javadoc) AND any additional libraries that you used]</w:t>
+        <w:t>[Description of methods used (e.g., Checkstyle, FindBugs, Javadoc) AND any additional libraries that you used]</w:t>
       </w:r>
     </w:p>
     <w:p>
@@ -8922,23 +8882,7 @@
         <w:t>For development, we are using</w:t>
       </w:r>
       <w:r>
-        <w:t xml:space="preserve"> both </w:t>
-      </w:r>
-      <w:proofErr w:type="spellStart"/>
-      <w:r>
-        <w:t>Checkstyle</w:t>
-      </w:r>
-      <w:proofErr w:type="spellEnd"/>
-      <w:r>
-        <w:t xml:space="preserve"> and </w:t>
-      </w:r>
-      <w:proofErr w:type="spellStart"/>
-      <w:r>
-        <w:t>SpotBugs</w:t>
-      </w:r>
-      <w:proofErr w:type="spellEnd"/>
-      <w:r>
-        <w:t xml:space="preserve"> to </w:t>
+        <w:t xml:space="preserve"> both Checkstyle and SpotBugs to </w:t>
       </w:r>
       <w:r>
         <w:t xml:space="preserve">help find any issues with style or logic that we may have. In addition, </w:t>
@@ -8998,15 +8942,7 @@
     <w:p/>
     <w:p>
       <w:r>
-        <w:t xml:space="preserve">[Include link to </w:t>
-      </w:r>
-      <w:proofErr w:type="spellStart"/>
-      <w:r>
-        <w:t>javadocs</w:t>
-      </w:r>
-      <w:proofErr w:type="spellEnd"/>
-      <w:r>
-        <w:t xml:space="preserve"> (likely included as separate file) and justification for any non-documented areas]</w:t>
+        <w:t>[Include link to javadocs (likely included as separate file) and justification for any non-documented areas]</w:t>
       </w:r>
     </w:p>
     <w:p/>
@@ -9040,21 +8976,7 @@
         <w:rPr>
           <w:b/>
         </w:rPr>
-        <w:t xml:space="preserve">Link to </w:t>
-      </w:r>
-      <w:proofErr w:type="spellStart"/>
-      <w:r>
-        <w:rPr>
-          <w:b/>
-        </w:rPr>
-        <w:t>Github</w:t>
-      </w:r>
-      <w:proofErr w:type="spellEnd"/>
-      <w:r>
-        <w:rPr>
-          <w:b/>
-        </w:rPr>
-        <w:t xml:space="preserve">: </w:t>
+        <w:t xml:space="preserve">Link to Github: </w:t>
       </w:r>
       <w:hyperlink r:id="rId6" w:history="1">
         <w:r>
@@ -9071,19 +8993,11 @@
           <w:b/>
         </w:rPr>
       </w:pPr>
-      <w:proofErr w:type="spellStart"/>
       <w:r>
         <w:rPr>
           <w:b/>
         </w:rPr>
-        <w:t>Git</w:t>
-      </w:r>
-      <w:proofErr w:type="spellEnd"/>
-      <w:r>
-        <w:rPr>
-          <w:b/>
-        </w:rPr>
-        <w:t xml:space="preserve"> log:</w:t>
+        <w:t>Git log:</w:t>
       </w:r>
     </w:p>
     <w:p/>
@@ -9092,11 +9006,8 @@
         <w:t>[Explain / describe method for tracking releases]</w:t>
       </w:r>
     </w:p>
-    <w:p>
-      <w:bookmarkStart w:id="20" w:name="_GoBack"/>
-      <w:bookmarkEnd w:id="20"/>
-    </w:p>
     <w:p/>
+    <w:p/>
     <w:p>
       <w:r>
         <w:br w:type="page"/>
@@ -9106,17 +9017,34 @@
       <w:pPr>
         <w:pStyle w:val="Heading1"/>
       </w:pPr>
-      <w:bookmarkStart w:id="21" w:name="_Toc525726878"/>
+      <w:bookmarkStart w:id="20" w:name="_Toc525726878"/>
       <w:r>
         <w:lastRenderedPageBreak/>
         <w:t>Verification</w:t>
       </w:r>
+      <w:bookmarkEnd w:id="20"/>
+    </w:p>
+    <w:p/>
+    <w:p>
+      <w:r>
+        <w:t>[Description of methods used (e.g., integration &amp; systems and/or unit testing)]</w:t>
+      </w:r>
+    </w:p>
+    <w:p/>
+    <w:p>
+      <w:pPr>
+        <w:pStyle w:val="Heading2"/>
+      </w:pPr>
+      <w:bookmarkStart w:id="21" w:name="_Toc525726879"/>
+      <w:r>
+        <w:t>Integration Tests</w:t>
+      </w:r>
       <w:bookmarkEnd w:id="21"/>
     </w:p>
     <w:p/>
     <w:p>
       <w:r>
-        <w:t>[Description of methods used (e.g., integration &amp; systems and/or unit testing)]</w:t>
+        <w:t>[Include manual and integration test procedures]</w:t>
       </w:r>
     </w:p>
     <w:p/>
@@ -9124,16 +9052,22 @@
       <w:pPr>
         <w:pStyle w:val="Heading2"/>
       </w:pPr>
-      <w:bookmarkStart w:id="22" w:name="_Toc525726879"/>
-      <w:r>
-        <w:t>Integration Tests</w:t>
+      <w:bookmarkStart w:id="22" w:name="_Toc525726880"/>
+      <w:r>
+        <w:t>Unit Tests</w:t>
       </w:r>
       <w:bookmarkEnd w:id="22"/>
     </w:p>
     <w:p/>
     <w:p>
       <w:r>
-        <w:t>[Include manual and integration test procedures]</w:t>
+        <w:t xml:space="preserve">[Include </w:t>
+      </w:r>
+      <w:r>
+        <w:t>references to unit tests in code</w:t>
+      </w:r>
+      <w:r>
+        <w:t>]</w:t>
       </w:r>
     </w:p>
     <w:p/>
@@ -9141,19 +9075,19 @@
       <w:pPr>
         <w:pStyle w:val="Heading2"/>
       </w:pPr>
-      <w:bookmarkStart w:id="23" w:name="_Toc525726880"/>
-      <w:r>
-        <w:t>Unit Tests</w:t>
+      <w:bookmarkStart w:id="23" w:name="_Toc525726881"/>
+      <w:r>
+        <w:t>Code Coverage</w:t>
       </w:r>
       <w:bookmarkEnd w:id="23"/>
     </w:p>
     <w:p/>
     <w:p>
       <w:r>
-        <w:t xml:space="preserve">[Include </w:t>
-      </w:r>
-      <w:r>
-        <w:t>references to unit tests in code</w:t>
+        <w:t>[Include code coverage reports</w:t>
+      </w:r>
+      <w:r>
+        <w:t>, must include: coverage of automated tests, coverage of manual tests, and combined coverage</w:t>
       </w:r>
       <w:r>
         <w:t>]</w:t>
@@ -9164,34 +9098,11 @@
       <w:pPr>
         <w:pStyle w:val="Heading2"/>
       </w:pPr>
-      <w:bookmarkStart w:id="24" w:name="_Toc525726881"/>
-      <w:r>
-        <w:t>Code Coverage</w:t>
+      <w:bookmarkStart w:id="24" w:name="_Toc525726882"/>
+      <w:r>
+        <w:t>Requirements Coverage</w:t>
       </w:r>
       <w:bookmarkEnd w:id="24"/>
-    </w:p>
-    <w:p/>
-    <w:p>
-      <w:r>
-        <w:t>[Include code coverage reports</w:t>
-      </w:r>
-      <w:r>
-        <w:t>, must include: coverage of automated tests, coverage of manual tests, and combined coverage</w:t>
-      </w:r>
-      <w:r>
-        <w:t>]</w:t>
-      </w:r>
-    </w:p>
-    <w:p/>
-    <w:p>
-      <w:pPr>
-        <w:pStyle w:val="Heading2"/>
-      </w:pPr>
-      <w:bookmarkStart w:id="25" w:name="_Toc525726882"/>
-      <w:r>
-        <w:t>Requirements Coverage</w:t>
-      </w:r>
-      <w:bookmarkEnd w:id="25"/>
     </w:p>
     <w:p/>
     <w:p>
@@ -9210,17 +9121,34 @@
       <w:pPr>
         <w:pStyle w:val="Heading1"/>
       </w:pPr>
-      <w:bookmarkStart w:id="26" w:name="_Toc525726883"/>
+      <w:bookmarkStart w:id="25" w:name="_Toc525726883"/>
       <w:r>
         <w:lastRenderedPageBreak/>
         <w:t>Postmortem</w:t>
       </w:r>
+      <w:bookmarkEnd w:id="25"/>
+    </w:p>
+    <w:p/>
+    <w:p>
+      <w:r>
+        <w:t>[Include a reflection on how well the project has gone thus far]</w:t>
+      </w:r>
+    </w:p>
+    <w:p/>
+    <w:p>
+      <w:pPr>
+        <w:pStyle w:val="Heading2"/>
+      </w:pPr>
+      <w:bookmarkStart w:id="26" w:name="_Toc525726884"/>
+      <w:r>
+        <w:t>Earned Value</w:t>
+      </w:r>
       <w:bookmarkEnd w:id="26"/>
     </w:p>
     <w:p/>
     <w:p>
       <w:r>
-        <w:t>[Include a reflection on how well the project has gone thus far]</w:t>
+        <w:t>[Include the earned value calculations for your current status and any explanation of over/under runs]</w:t>
       </w:r>
     </w:p>
     <w:p/>
@@ -9228,16 +9156,16 @@
       <w:pPr>
         <w:pStyle w:val="Heading2"/>
       </w:pPr>
-      <w:bookmarkStart w:id="27" w:name="_Toc525726884"/>
-      <w:r>
-        <w:t>Earned Value</w:t>
+      <w:bookmarkStart w:id="27" w:name="_Toc525726885"/>
+      <w:r>
+        <w:t>Variances</w:t>
       </w:r>
       <w:bookmarkEnd w:id="27"/>
     </w:p>
     <w:p/>
     <w:p>
       <w:r>
-        <w:t>[Include the earned value calculations for your current status and any explanation of over/under runs]</w:t>
+        <w:t>[Include any additional variance (time, coverage, functionality, …) explanations necessary]</w:t>
       </w:r>
     </w:p>
     <w:p/>
@@ -9245,28 +9173,11 @@
       <w:pPr>
         <w:pStyle w:val="Heading2"/>
       </w:pPr>
-      <w:bookmarkStart w:id="28" w:name="_Toc525726885"/>
-      <w:r>
-        <w:t>Variances</w:t>
+      <w:bookmarkStart w:id="28" w:name="_Toc525726886"/>
+      <w:r>
+        <w:t>Lessons Learned</w:t>
       </w:r>
       <w:bookmarkEnd w:id="28"/>
-    </w:p>
-    <w:p/>
-    <w:p>
-      <w:r>
-        <w:t>[Include any additional variance (time, coverage, functionality, …) explanations necessary]</w:t>
-      </w:r>
-    </w:p>
-    <w:p/>
-    <w:p>
-      <w:pPr>
-        <w:pStyle w:val="Heading2"/>
-      </w:pPr>
-      <w:bookmarkStart w:id="29" w:name="_Toc525726886"/>
-      <w:r>
-        <w:t>Lessons Learned</w:t>
-      </w:r>
-      <w:bookmarkEnd w:id="29"/>
     </w:p>
     <w:p/>
     <w:p>
@@ -9283,20 +9194,26 @@
       <w:r>
         <w:br w:type="page"/>
       </w:r>
-      <w:bookmarkStart w:id="30" w:name="_Toc525726887"/>
+      <w:bookmarkStart w:id="29" w:name="_Toc525726887"/>
       <w:r>
         <w:lastRenderedPageBreak/>
         <w:t>References</w:t>
       </w:r>
+      <w:bookmarkEnd w:id="29"/>
+    </w:p>
+    <w:p/>
+    <w:p>
+      <w:r>
+        <w:t>[Include references here]</w:t>
+      </w:r>
+    </w:p>
+    <w:p>
+      <w:r>
+        <w:t>Format?</w:t>
+      </w:r>
+      <w:bookmarkStart w:id="30" w:name="_GoBack"/>
       <w:bookmarkEnd w:id="30"/>
     </w:p>
-    <w:p/>
-    <w:p>
-      <w:r>
-        <w:t>[Include references here]</w:t>
-      </w:r>
-    </w:p>
-    <w:p/>
     <w:sectPr>
       <w:pgSz w:w="12240" w:h="15840"/>
       <w:pgMar w:top="1440" w:right="1440" w:bottom="1440" w:left="1440" w:header="720" w:footer="720" w:gutter="0"/>
@@ -10813,7 +10730,7 @@
 </file>
 
 <file path=customXml/itemProps1.xml><?xml version="1.0" encoding="utf-8"?>
-<ds:datastoreItem xmlns:ds="http://schemas.openxmlformats.org/officeDocument/2006/customXml" ds:itemID="{98495218-407E-7B47-9730-C78E51FEC910}">
+<ds:datastoreItem xmlns:ds="http://schemas.openxmlformats.org/officeDocument/2006/customXml" ds:itemID="{B547F676-ED63-FA40-9DDF-5B9AC94579EC}">
   <ds:schemaRefs>
     <ds:schemaRef ds:uri="http://schemas.openxmlformats.org/officeDocument/2006/bibliography"/>
   </ds:schemaRefs>

</xml_diff>